<commit_message>
creazione .gitignore e modifica template diario
</commit_message>
<xml_diff>
--- a/4_Diari/2025_01_27_fotomap_diario.docx
+++ b/4_Diari/2025_01_27_fotomap_diario.docx
@@ -9,13 +9,13 @@
           <w:bottom w:val="single" w:sz="4" w:space="4" w:color="auto"/>
         </w:pBdr>
         <w:rPr>
-          <w:rFonts w:ascii="Arial" w:hAnsi="Arial" w:cs="Arial"/>
+          <w:rFonts w:ascii="Arial Nova Light" w:hAnsi="Arial Nova Light" w:cs="Arial"/>
           <w:color w:val="auto"/>
         </w:rPr>
       </w:pPr>
       <w:r>
         <w:rPr>
-          <w:rFonts w:ascii="Arial" w:hAnsi="Arial" w:cs="Arial"/>
+          <w:rFonts w:ascii="Arial Nova Light" w:hAnsi="Arial Nova Light" w:cs="Arial"/>
           <w:color w:val="auto"/>
         </w:rPr>
         <w:t>Diario di lavoro</w:t>
@@ -45,12 +45,12 @@
           <w:p>
             <w:pPr>
               <w:rPr>
-                <w:rFonts w:ascii="Arial" w:hAnsi="Arial" w:cs="Arial"/>
+                <w:rFonts w:ascii="Arial Nova Light" w:hAnsi="Arial Nova Light" w:cs="Arial"/>
               </w:rPr>
             </w:pPr>
             <w:r>
               <w:rPr>
-                <w:rFonts w:ascii="Arial" w:hAnsi="Arial" w:cs="Arial"/>
+                <w:rFonts w:ascii="Arial Nova Light" w:hAnsi="Arial Nova Light" w:cs="Arial"/>
               </w:rPr>
               <w:t>Luogo</w:t>
             </w:r>
@@ -65,12 +65,12 @@
           <w:p>
             <w:pPr>
               <w:rPr>
-                <w:rFonts w:ascii="Arial" w:hAnsi="Arial" w:cs="Arial"/>
+                <w:rFonts w:ascii="Arial Nova Light" w:hAnsi="Arial Nova Light" w:cs="Arial"/>
               </w:rPr>
             </w:pPr>
             <w:r>
               <w:rPr>
-                <w:rFonts w:ascii="Arial" w:hAnsi="Arial" w:cs="Arial"/>
+                <w:rFonts w:ascii="Arial Nova Light" w:hAnsi="Arial Nova Light" w:cs="Arial"/>
               </w:rPr>
               <w:t>CPT SAM Trevano</w:t>
             </w:r>
@@ -89,12 +89,12 @@
           <w:p>
             <w:pPr>
               <w:rPr>
-                <w:rFonts w:ascii="Arial" w:hAnsi="Arial" w:cs="Arial"/>
+                <w:rFonts w:ascii="Arial Nova Light" w:hAnsi="Arial Nova Light" w:cs="Arial"/>
               </w:rPr>
             </w:pPr>
             <w:r>
               <w:rPr>
-                <w:rFonts w:ascii="Arial" w:hAnsi="Arial" w:cs="Arial"/>
+                <w:rFonts w:ascii="Arial Nova Light" w:hAnsi="Arial Nova Light" w:cs="Arial"/>
               </w:rPr>
               <w:t>Data</w:t>
             </w:r>
@@ -109,12 +109,12 @@
           <w:p>
             <w:pPr>
               <w:rPr>
-                <w:rFonts w:ascii="Arial" w:hAnsi="Arial" w:cs="Arial"/>
+                <w:rFonts w:ascii="Arial Nova Light" w:hAnsi="Arial Nova Light" w:cs="Arial"/>
               </w:rPr>
             </w:pPr>
             <w:r>
               <w:rPr>
-                <w:rFonts w:ascii="Arial" w:hAnsi="Arial" w:cs="Arial"/>
+                <w:rFonts w:ascii="Arial Nova Light" w:hAnsi="Arial Nova Light" w:cs="Arial"/>
               </w:rPr>
               <w:t>27.01.2025</w:t>
             </w:r>
@@ -133,12 +133,12 @@
           <w:p>
             <w:pPr>
               <w:rPr>
-                <w:rFonts w:ascii="Arial" w:hAnsi="Arial" w:cs="Arial"/>
+                <w:rFonts w:ascii="Arial Nova Light" w:hAnsi="Arial Nova Light" w:cs="Arial"/>
               </w:rPr>
             </w:pPr>
             <w:r>
               <w:rPr>
-                <w:rFonts w:ascii="Arial" w:hAnsi="Arial" w:cs="Arial"/>
+                <w:rFonts w:ascii="Arial Nova Light" w:hAnsi="Arial Nova Light" w:cs="Arial"/>
               </w:rPr>
               <w:t>Mattino</w:t>
             </w:r>
@@ -152,32 +152,32 @@
           <w:p>
             <w:pPr>
               <w:rPr>
-                <w:rFonts w:ascii="Arial" w:hAnsi="Arial" w:cs="Arial"/>
+                <w:rFonts w:ascii="Arial Nova Light" w:hAnsi="Arial Nova Light" w:cs="Arial"/>
               </w:rPr>
             </w:pPr>
             <w:bookmarkStart w:id="0" w:name="OLE_LINK1"/>
             <w:bookmarkStart w:id="1" w:name="OLE_LINK2"/>
             <w:r>
               <w:rPr>
-                <w:rFonts w:ascii="Arial" w:hAnsi="Arial" w:cs="Arial"/>
+                <w:rFonts w:ascii="Arial Nova Light" w:hAnsi="Arial Nova Light" w:cs="Arial"/>
               </w:rPr>
               <w:t>08:20</w:t>
             </w:r>
             <w:r>
               <w:rPr>
-                <w:rFonts w:ascii="Arial" w:hAnsi="Arial" w:cs="Arial"/>
+                <w:rFonts w:ascii="Arial Nova Light" w:hAnsi="Arial Nova Light" w:cs="Arial"/>
               </w:rPr>
               <w:t xml:space="preserve"> – </w:t>
             </w:r>
             <w:r>
               <w:rPr>
-                <w:rFonts w:ascii="Arial" w:hAnsi="Arial" w:cs="Arial"/>
+                <w:rFonts w:ascii="Arial Nova Light" w:hAnsi="Arial Nova Light" w:cs="Arial"/>
               </w:rPr>
               <w:t>11</w:t>
             </w:r>
             <w:r>
               <w:rPr>
-                <w:rFonts w:ascii="Arial" w:hAnsi="Arial" w:cs="Arial"/>
+                <w:rFonts w:ascii="Arial Nova Light" w:hAnsi="Arial Nova Light" w:cs="Arial"/>
               </w:rPr>
               <w:t>:</w:t>
             </w:r>
@@ -185,7 +185,7 @@
             <w:bookmarkEnd w:id="1"/>
             <w:r>
               <w:rPr>
-                <w:rFonts w:ascii="Arial" w:hAnsi="Arial" w:cs="Arial"/>
+                <w:rFonts w:ascii="Arial Nova Light" w:hAnsi="Arial Nova Light" w:cs="Arial"/>
               </w:rPr>
               <w:t>35</w:t>
             </w:r>
@@ -199,12 +199,12 @@
           <w:p>
             <w:pPr>
               <w:rPr>
-                <w:rFonts w:ascii="Arial" w:hAnsi="Arial" w:cs="Arial"/>
+                <w:rFonts w:ascii="Arial Nova Light" w:hAnsi="Arial Nova Light" w:cs="Arial"/>
               </w:rPr>
             </w:pPr>
             <w:r>
               <w:rPr>
-                <w:rFonts w:ascii="Arial" w:hAnsi="Arial" w:cs="Arial"/>
+                <w:rFonts w:ascii="Arial Nova Light" w:hAnsi="Arial Nova Light" w:cs="Arial"/>
               </w:rPr>
               <w:t>Pomeriggio</w:t>
             </w:r>
@@ -218,36 +218,36 @@
           <w:p>
             <w:pPr>
               <w:rPr>
-                <w:rFonts w:ascii="Arial" w:hAnsi="Arial" w:cs="Arial"/>
+                <w:rFonts w:ascii="Arial Nova Light" w:hAnsi="Arial Nova Light" w:cs="Arial"/>
               </w:rPr>
             </w:pPr>
             <w:r>
               <w:rPr>
-                <w:rFonts w:ascii="Arial" w:hAnsi="Arial" w:cs="Arial"/>
+                <w:rFonts w:ascii="Arial Nova Light" w:hAnsi="Arial Nova Light" w:cs="Arial"/>
               </w:rPr>
               <w:t>13</w:t>
             </w:r>
             <w:r>
               <w:rPr>
-                <w:rFonts w:ascii="Arial" w:hAnsi="Arial" w:cs="Arial"/>
+                <w:rFonts w:ascii="Arial Nova Light" w:hAnsi="Arial Nova Light" w:cs="Arial"/>
               </w:rPr>
               <w:t>:</w:t>
             </w:r>
             <w:r>
               <w:rPr>
-                <w:rFonts w:ascii="Arial" w:hAnsi="Arial" w:cs="Arial"/>
+                <w:rFonts w:ascii="Arial Nova Light" w:hAnsi="Arial Nova Light" w:cs="Arial"/>
               </w:rPr>
               <w:t>15</w:t>
             </w:r>
             <w:r>
               <w:rPr>
-                <w:rFonts w:ascii="Arial" w:hAnsi="Arial" w:cs="Arial"/>
+                <w:rFonts w:ascii="Arial Nova Light" w:hAnsi="Arial Nova Light" w:cs="Arial"/>
               </w:rPr>
               <w:t xml:space="preserve"> – </w:t>
             </w:r>
             <w:r>
               <w:rPr>
-                <w:rFonts w:ascii="Arial" w:hAnsi="Arial" w:cs="Arial"/>
+                <w:rFonts w:ascii="Arial Nova Light" w:hAnsi="Arial Nova Light" w:cs="Arial"/>
               </w:rPr>
               <w:t>16:30</w:t>
             </w:r>
@@ -258,383 +258,280 @@
     <w:p>
       <w:pPr>
         <w:rPr>
-          <w:rFonts w:ascii="Arial" w:hAnsi="Arial" w:cs="Arial"/>
+          <w:rFonts w:ascii="Arial Nova Light" w:hAnsi="Arial Nova Light" w:cs="Arial"/>
         </w:rPr>
       </w:pPr>
     </w:p>
-    <w:tbl>
-      <w:tblPr>
-        <w:tblStyle w:val="Grigliatabella"/>
-        <w:tblW w:w="0" w:type="auto"/>
-        <w:tblLook w:val="04A0" w:firstRow="1" w:lastRow="0" w:firstColumn="1" w:lastColumn="0" w:noHBand="0" w:noVBand="1"/>
-      </w:tblPr>
-      <w:tblGrid>
-        <w:gridCol w:w="9854"/>
-      </w:tblGrid>
-      <w:tr>
-        <w:tc>
-          <w:tcPr>
-            <w:tcW w:w="9854" w:type="dxa"/>
-            <w:shd w:val="clear" w:color="auto" w:fill="D9D9D9" w:themeFill="background1" w:themeFillShade="D9"/>
-          </w:tcPr>
-          <w:p>
-            <w:pPr>
-              <w:rPr>
-                <w:rFonts w:ascii="Arial" w:hAnsi="Arial" w:cs="Arial"/>
-              </w:rPr>
-            </w:pPr>
-            <w:bookmarkStart w:id="2" w:name="OLE_LINK10"/>
-            <w:bookmarkStart w:id="3" w:name="OLE_LINK11"/>
-            <w:bookmarkStart w:id="4" w:name="OLE_LINK12"/>
-            <w:r>
-              <w:rPr>
-                <w:rFonts w:ascii="Arial" w:hAnsi="Arial" w:cs="Arial"/>
-              </w:rPr>
-              <w:t>Lavori svolti</w:t>
-            </w:r>
-          </w:p>
-        </w:tc>
-      </w:tr>
-      <w:tr>
-        <w:tc>
-          <w:tcPr>
-            <w:tcW w:w="9854" w:type="dxa"/>
-          </w:tcPr>
-          <w:p>
-            <w:pPr>
-              <w:rPr>
-                <w:rFonts w:ascii="Arial" w:hAnsi="Arial" w:cs="Arial"/>
-              </w:rPr>
-            </w:pPr>
-          </w:p>
-          <w:p>
-            <w:pPr>
-              <w:pStyle w:val="Paragrafoelenco"/>
-              <w:numPr>
-                <w:ilvl w:val="0"/>
-                <w:numId w:val="21"/>
-              </w:numPr>
-              <w:rPr>
-                <w:rFonts w:ascii="Arial" w:hAnsi="Arial" w:cs="Arial"/>
-              </w:rPr>
-            </w:pPr>
-            <w:r>
-              <w:rPr>
-                <w:rFonts w:ascii="Arial" w:hAnsi="Arial" w:cs="Arial"/>
-              </w:rPr>
-              <w:t>Creazione della struttura base delle cartelle</w:t>
-            </w:r>
-          </w:p>
-          <w:p>
-            <w:pPr>
-              <w:pStyle w:val="Paragrafoelenco"/>
-              <w:numPr>
-                <w:ilvl w:val="0"/>
-                <w:numId w:val="21"/>
-              </w:numPr>
-              <w:rPr>
-                <w:rFonts w:ascii="Arial" w:hAnsi="Arial" w:cs="Arial"/>
-              </w:rPr>
-            </w:pPr>
-            <w:r>
-              <w:rPr>
-                <w:rFonts w:ascii="Arial" w:hAnsi="Arial" w:cs="Arial"/>
-              </w:rPr>
-              <w:t xml:space="preserve">Creazione </w:t>
-            </w:r>
-            <w:proofErr w:type="spellStart"/>
-            <w:r>
-              <w:rPr>
-                <w:rFonts w:ascii="Arial" w:hAnsi="Arial" w:cs="Arial"/>
-              </w:rPr>
-              <w:t>QdC</w:t>
-            </w:r>
-            <w:proofErr w:type="spellEnd"/>
-          </w:p>
-          <w:p>
-            <w:pPr>
-              <w:pStyle w:val="Paragrafoelenco"/>
-              <w:numPr>
-                <w:ilvl w:val="0"/>
-                <w:numId w:val="21"/>
-              </w:numPr>
-              <w:rPr>
-                <w:rFonts w:ascii="Arial" w:hAnsi="Arial" w:cs="Arial"/>
-              </w:rPr>
-            </w:pPr>
-            <w:r>
-              <w:rPr>
-                <w:rFonts w:ascii="Arial" w:hAnsi="Arial" w:cs="Arial"/>
-              </w:rPr>
-              <w:t>Creazione Use Case</w:t>
-            </w:r>
-          </w:p>
-          <w:p>
-            <w:pPr>
-              <w:rPr>
-                <w:rFonts w:ascii="Arial" w:hAnsi="Arial" w:cs="Arial"/>
-              </w:rPr>
-            </w:pPr>
-          </w:p>
-        </w:tc>
-      </w:tr>
+    <w:p>
+      <w:pPr>
+        <w:pStyle w:val="Titolo1"/>
+        <w:rPr>
+          <w:rFonts w:ascii="Arial Nova Light" w:hAnsi="Arial Nova Light"/>
+        </w:rPr>
+      </w:pPr>
+      <w:r>
+        <w:rPr>
+          <w:rFonts w:ascii="Arial Nova Light" w:hAnsi="Arial Nova Light"/>
+        </w:rPr>
+        <w:t>Lavori svolti</w:t>
+      </w:r>
+    </w:p>
+    <w:p>
+      <w:pPr>
+        <w:pStyle w:val="Paragrafoelenco"/>
+        <w:numPr>
+          <w:ilvl w:val="0"/>
+          <w:numId w:val="21"/>
+        </w:numPr>
+        <w:rPr>
+          <w:rFonts w:ascii="Arial Nova Light" w:hAnsi="Arial Nova Light"/>
+        </w:rPr>
+      </w:pPr>
+      <w:r>
+        <w:rPr>
+          <w:rFonts w:ascii="Arial Nova Light" w:hAnsi="Arial Nova Light"/>
+        </w:rPr>
+        <w:t>Creazione della struttura base delle cartelle del progetto.</w:t>
+      </w:r>
+    </w:p>
+    <w:p>
+      <w:pPr>
+        <w:pStyle w:val="Paragrafoelenco"/>
+        <w:numPr>
+          <w:ilvl w:val="0"/>
+          <w:numId w:val="21"/>
+        </w:numPr>
+        <w:rPr>
+          <w:rFonts w:ascii="Arial Nova Light" w:hAnsi="Arial Nova Light"/>
+        </w:rPr>
+      </w:pPr>
+      <w:r>
+        <w:rPr>
+          <w:rFonts w:ascii="Arial Nova Light" w:hAnsi="Arial Nova Light"/>
+        </w:rPr>
+        <w:t>Creazione e definizione del QdC</w:t>
+      </w:r>
+      <w:bookmarkStart w:id="2" w:name="_GoBack"/>
       <w:bookmarkEnd w:id="2"/>
-      <w:bookmarkEnd w:id="3"/>
-      <w:bookmarkEnd w:id="4"/>
-    </w:tbl>
+    </w:p>
     <w:p>
       <w:pPr>
+        <w:pStyle w:val="Paragrafoelenco"/>
+        <w:numPr>
+          <w:ilvl w:val="0"/>
+          <w:numId w:val="21"/>
+        </w:numPr>
         <w:rPr>
-          <w:rFonts w:ascii="Arial" w:hAnsi="Arial" w:cs="Arial"/>
+          <w:rFonts w:ascii="Arial Nova Light" w:hAnsi="Arial Nova Light"/>
         </w:rPr>
       </w:pPr>
+      <w:r>
+        <w:rPr>
+          <w:rFonts w:ascii="Arial Nova Light" w:hAnsi="Arial Nova Light"/>
+        </w:rPr>
+        <w:t>Creazione e definizione dello Use Case</w:t>
+      </w:r>
     </w:p>
-    <w:tbl>
-      <w:tblPr>
-        <w:tblStyle w:val="Grigliatabella"/>
-        <w:tblW w:w="0" w:type="auto"/>
-        <w:tblLook w:val="04A0" w:firstRow="1" w:lastRow="0" w:firstColumn="1" w:lastColumn="0" w:noHBand="0" w:noVBand="1"/>
-      </w:tblPr>
-      <w:tblGrid>
-        <w:gridCol w:w="9854"/>
-      </w:tblGrid>
-      <w:tr>
-        <w:tc>
-          <w:tcPr>
-            <w:tcW w:w="9854" w:type="dxa"/>
-            <w:shd w:val="clear" w:color="auto" w:fill="D9D9D9" w:themeFill="background1" w:themeFillShade="D9"/>
-          </w:tcPr>
-          <w:p>
-            <w:pPr>
-              <w:rPr>
-                <w:rFonts w:ascii="Arial" w:hAnsi="Arial" w:cs="Arial"/>
-              </w:rPr>
-            </w:pPr>
-            <w:r>
-              <w:rPr>
-                <w:rFonts w:ascii="Arial" w:hAnsi="Arial" w:cs="Arial"/>
-              </w:rPr>
-              <w:t>Problemi riscontrati e soluzioni adottate</w:t>
-            </w:r>
-          </w:p>
-        </w:tc>
-      </w:tr>
-      <w:tr>
-        <w:tc>
-          <w:tcPr>
-            <w:tcW w:w="9854" w:type="dxa"/>
-          </w:tcPr>
-          <w:p>
-            <w:pPr>
-              <w:rPr>
-                <w:rFonts w:ascii="Arial" w:hAnsi="Arial" w:cs="Arial"/>
-              </w:rPr>
-            </w:pPr>
-          </w:p>
-          <w:p>
-            <w:pPr>
-              <w:pStyle w:val="Paragrafoelenco"/>
-              <w:numPr>
-                <w:ilvl w:val="0"/>
-                <w:numId w:val="21"/>
-              </w:numPr>
-              <w:rPr>
-                <w:rFonts w:ascii="Arial" w:hAnsi="Arial" w:cs="Arial"/>
-              </w:rPr>
-            </w:pPr>
-            <w:r>
-              <w:rPr>
-                <w:rFonts w:ascii="Arial" w:hAnsi="Arial" w:cs="Arial"/>
-              </w:rPr>
-              <w:t>Creazione Use Case</w:t>
-            </w:r>
-          </w:p>
-          <w:p>
-            <w:pPr>
-              <w:pStyle w:val="Paragrafoelenco"/>
-              <w:numPr>
-                <w:ilvl w:val="0"/>
-                <w:numId w:val="21"/>
-              </w:numPr>
-              <w:rPr>
-                <w:rFonts w:ascii="Arial" w:hAnsi="Arial" w:cs="Arial"/>
-              </w:rPr>
-            </w:pPr>
-            <w:r>
-              <w:rPr>
-                <w:rFonts w:ascii="Arial" w:hAnsi="Arial" w:cs="Arial"/>
-              </w:rPr>
-              <w:t>Come far si che i dati siano validi</w:t>
-            </w:r>
-          </w:p>
-          <w:p>
-            <w:pPr>
-              <w:rPr>
-                <w:rFonts w:ascii="Arial" w:hAnsi="Arial" w:cs="Arial"/>
-              </w:rPr>
-            </w:pPr>
-          </w:p>
-        </w:tc>
-      </w:tr>
-    </w:tbl>
     <w:p>
       <w:pPr>
+        <w:ind w:left="360"/>
         <w:rPr>
-          <w:rFonts w:ascii="Arial" w:hAnsi="Arial" w:cs="Arial"/>
+          <w:rFonts w:ascii="Arial Nova Light" w:hAnsi="Arial Nova Light"/>
         </w:rPr>
       </w:pPr>
     </w:p>
-    <w:tbl>
-      <w:tblPr>
-        <w:tblStyle w:val="Grigliatabella"/>
-        <w:tblW w:w="0" w:type="auto"/>
-        <w:tblLook w:val="04A0" w:firstRow="1" w:lastRow="0" w:firstColumn="1" w:lastColumn="0" w:noHBand="0" w:noVBand="1"/>
-      </w:tblPr>
-      <w:tblGrid>
-        <w:gridCol w:w="9854"/>
-      </w:tblGrid>
-      <w:tr>
-        <w:tc>
-          <w:tcPr>
-            <w:tcW w:w="9854" w:type="dxa"/>
-            <w:shd w:val="clear" w:color="auto" w:fill="D9D9D9" w:themeFill="background1" w:themeFillShade="D9"/>
-          </w:tcPr>
-          <w:p>
-            <w:pPr>
-              <w:rPr>
-                <w:rFonts w:ascii="Arial" w:hAnsi="Arial" w:cs="Arial"/>
-              </w:rPr>
-            </w:pPr>
-            <w:r>
-              <w:rPr>
-                <w:rFonts w:ascii="Arial" w:hAnsi="Arial" w:cs="Arial"/>
-              </w:rPr>
-              <w:t>Punto della situazione rispetto alla pianificazione</w:t>
-            </w:r>
-          </w:p>
-        </w:tc>
-      </w:tr>
-      <w:tr>
-        <w:tc>
-          <w:tcPr>
-            <w:tcW w:w="9854" w:type="dxa"/>
-          </w:tcPr>
-          <w:p>
-            <w:pPr>
-              <w:rPr>
-                <w:rFonts w:ascii="Arial" w:hAnsi="Arial" w:cs="Arial"/>
-              </w:rPr>
-            </w:pPr>
-          </w:p>
-          <w:p>
-            <w:pPr>
-              <w:pStyle w:val="Paragrafoelenco"/>
-              <w:numPr>
-                <w:ilvl w:val="0"/>
-                <w:numId w:val="21"/>
-              </w:numPr>
-              <w:rPr>
-                <w:rFonts w:ascii="Arial" w:hAnsi="Arial" w:cs="Arial"/>
-              </w:rPr>
-            </w:pPr>
-            <w:r>
-              <w:rPr>
-                <w:rFonts w:ascii="Arial" w:hAnsi="Arial" w:cs="Arial"/>
-              </w:rPr>
-              <w:t>In orario</w:t>
-            </w:r>
-            <w:bookmarkStart w:id="5" w:name="_GoBack"/>
-            <w:bookmarkEnd w:id="5"/>
-          </w:p>
-          <w:p>
-            <w:pPr>
-              <w:rPr>
-                <w:rFonts w:ascii="Arial" w:hAnsi="Arial" w:cs="Arial"/>
-              </w:rPr>
-            </w:pPr>
-          </w:p>
-        </w:tc>
-      </w:tr>
-    </w:tbl>
     <w:p>
       <w:pPr>
+        <w:pStyle w:val="Titolo1"/>
         <w:rPr>
-          <w:rFonts w:ascii="Arial" w:hAnsi="Arial" w:cs="Arial"/>
+          <w:rFonts w:ascii="Arial Nova Light" w:hAnsi="Arial Nova Light"/>
         </w:rPr>
       </w:pPr>
+      <w:r>
+        <w:rPr>
+          <w:rFonts w:ascii="Arial Nova Light" w:hAnsi="Arial Nova Light"/>
+        </w:rPr>
+        <w:t>Problemi riscontrati</w:t>
+      </w:r>
     </w:p>
-    <w:tbl>
-      <w:tblPr>
-        <w:tblStyle w:val="Grigliatabella"/>
-        <w:tblW w:w="0" w:type="auto"/>
-        <w:tblLook w:val="04A0" w:firstRow="1" w:lastRow="0" w:firstColumn="1" w:lastColumn="0" w:noHBand="0" w:noVBand="1"/>
-      </w:tblPr>
-      <w:tblGrid>
-        <w:gridCol w:w="9854"/>
-      </w:tblGrid>
-      <w:tr>
-        <w:tc>
-          <w:tcPr>
-            <w:tcW w:w="9854" w:type="dxa"/>
-            <w:shd w:val="clear" w:color="auto" w:fill="D9D9D9" w:themeFill="background1" w:themeFillShade="D9"/>
-          </w:tcPr>
-          <w:p>
-            <w:pPr>
-              <w:rPr>
-                <w:rFonts w:ascii="Arial" w:hAnsi="Arial" w:cs="Arial"/>
-              </w:rPr>
-            </w:pPr>
-            <w:r>
-              <w:rPr>
-                <w:rFonts w:ascii="Arial" w:hAnsi="Arial" w:cs="Arial"/>
-              </w:rPr>
-              <w:t>Programma di massima per la prossima giornata di lavoro</w:t>
-            </w:r>
-          </w:p>
-        </w:tc>
-      </w:tr>
-      <w:tr>
-        <w:tc>
-          <w:tcPr>
-            <w:tcW w:w="9854" w:type="dxa"/>
-          </w:tcPr>
-          <w:p>
-            <w:pPr>
-              <w:rPr>
-                <w:rFonts w:ascii="Arial" w:hAnsi="Arial" w:cs="Arial"/>
-              </w:rPr>
-            </w:pPr>
-          </w:p>
-          <w:p>
-            <w:pPr>
-              <w:rPr>
-                <w:rFonts w:ascii="Arial" w:hAnsi="Arial" w:cs="Arial"/>
-              </w:rPr>
-            </w:pPr>
-            <w:r>
-              <w:rPr>
-                <w:rFonts w:ascii="Arial" w:hAnsi="Arial" w:cs="Arial"/>
-              </w:rPr>
-              <w:t>-</w:t>
-            </w:r>
-          </w:p>
-          <w:p>
-            <w:pPr>
-              <w:rPr>
-                <w:rFonts w:ascii="Arial" w:hAnsi="Arial" w:cs="Arial"/>
-              </w:rPr>
-            </w:pPr>
-          </w:p>
-        </w:tc>
-      </w:tr>
-    </w:tbl>
     <w:p>
       <w:pPr>
+        <w:pStyle w:val="Paragrafoelenco"/>
+        <w:numPr>
+          <w:ilvl w:val="0"/>
+          <w:numId w:val="22"/>
+        </w:numPr>
         <w:rPr>
-          <w:rFonts w:ascii="Arial" w:hAnsi="Arial" w:cs="Arial"/>
+          <w:rFonts w:ascii="Arial Nova Light" w:hAnsi="Arial Nova Light"/>
         </w:rPr>
       </w:pPr>
+      <w:r>
+        <w:rPr>
+          <w:rFonts w:ascii="Arial Nova Light" w:hAnsi="Arial Nova Light"/>
+        </w:rPr>
+        <w:t>Creazione Use Case</w:t>
+      </w:r>
     </w:p>
+    <w:p>
+      <w:pPr>
+        <w:pStyle w:val="Paragrafoelenco"/>
+        <w:numPr>
+          <w:ilvl w:val="0"/>
+          <w:numId w:val="22"/>
+        </w:numPr>
+        <w:rPr>
+          <w:rFonts w:ascii="Arial Nova Light" w:hAnsi="Arial Nova Light"/>
+        </w:rPr>
+      </w:pPr>
+      <w:r>
+        <w:rPr>
+          <w:rFonts w:ascii="Arial Nova Light" w:hAnsi="Arial Nova Light"/>
+        </w:rPr>
+        <w:t>Come far si che i dati inseriti dagli utenti siano validi e attendibili</w:t>
+      </w:r>
+    </w:p>
+    <w:p>
+      <w:pPr>
+        <w:rPr>
+          <w:rFonts w:ascii="Arial Nova Light" w:hAnsi="Arial Nova Light"/>
+        </w:rPr>
+      </w:pPr>
+    </w:p>
+    <w:p>
+      <w:pPr>
+        <w:pStyle w:val="Titolo1"/>
+        <w:rPr>
+          <w:rFonts w:ascii="Arial Nova Light" w:hAnsi="Arial Nova Light"/>
+        </w:rPr>
+      </w:pPr>
+      <w:r>
+        <w:rPr>
+          <w:rFonts w:ascii="Arial Nova Light" w:hAnsi="Arial Nova Light"/>
+        </w:rPr>
+        <w:t>Soluzioni adottate</w:t>
+      </w:r>
+    </w:p>
+    <w:p>
+      <w:pPr>
+        <w:pStyle w:val="Paragrafoelenco"/>
+        <w:numPr>
+          <w:ilvl w:val="0"/>
+          <w:numId w:val="23"/>
+        </w:numPr>
+        <w:rPr>
+          <w:rFonts w:ascii="Arial Nova Light" w:hAnsi="Arial Nova Light"/>
+        </w:rPr>
+      </w:pPr>
+      <w:r>
+        <w:rPr>
+          <w:rFonts w:ascii="Arial Nova Light" w:hAnsi="Arial Nova Light"/>
+        </w:rPr>
+        <w:t>Imparare a fare lo Use Case</w:t>
+      </w:r>
+    </w:p>
+    <w:p>
+      <w:pPr>
+        <w:pStyle w:val="Paragrafoelenco"/>
+        <w:numPr>
+          <w:ilvl w:val="0"/>
+          <w:numId w:val="23"/>
+        </w:numPr>
+        <w:rPr>
+          <w:rFonts w:ascii="Arial Nova Light" w:hAnsi="Arial Nova Light"/>
+        </w:rPr>
+      </w:pPr>
+      <w:r>
+        <w:rPr>
+          <w:rFonts w:ascii="Arial Nova Light" w:hAnsi="Arial Nova Light"/>
+        </w:rPr>
+        <w:t>Sistema di segnalazioni di avvistamenti falsi, di modo che l’amministratore possa controllarli e modificarli</w:t>
+      </w:r>
+    </w:p>
+    <w:p>
+      <w:pPr>
+        <w:rPr>
+          <w:rFonts w:ascii="Arial Nova Light" w:hAnsi="Arial Nova Light"/>
+        </w:rPr>
+      </w:pPr>
+    </w:p>
+    <w:p>
+      <w:pPr>
+        <w:pStyle w:val="Titolo1"/>
+        <w:rPr>
+          <w:rFonts w:ascii="Arial Nova Light" w:hAnsi="Arial Nova Light"/>
+        </w:rPr>
+      </w:pPr>
+      <w:r>
+        <w:rPr>
+          <w:rFonts w:ascii="Arial Nova Light" w:hAnsi="Arial Nova Light"/>
+        </w:rPr>
+        <w:t>Punto della situazione rispetto alla pianificazione</w:t>
+      </w:r>
+    </w:p>
+    <w:p>
+      <w:pPr>
+        <w:pStyle w:val="Paragrafoelenco"/>
+        <w:numPr>
+          <w:ilvl w:val="0"/>
+          <w:numId w:val="24"/>
+        </w:numPr>
+        <w:rPr>
+          <w:rFonts w:ascii="Arial Nova Light" w:hAnsi="Arial Nova Light"/>
+        </w:rPr>
+      </w:pPr>
+      <w:r>
+        <w:rPr>
+          <w:rFonts w:ascii="Arial Nova Light" w:hAnsi="Arial Nova Light"/>
+        </w:rPr>
+        <w:t>In Orario</w:t>
+      </w:r>
+    </w:p>
+    <w:p>
+      <w:pPr>
+        <w:rPr>
+          <w:rFonts w:ascii="Arial Nova Light" w:hAnsi="Arial Nova Light"/>
+        </w:rPr>
+      </w:pPr>
+    </w:p>
+    <w:p>
+      <w:pPr>
+        <w:pStyle w:val="Titolo1"/>
+        <w:rPr>
+          <w:rFonts w:ascii="Arial Nova Light" w:hAnsi="Arial Nova Light"/>
+        </w:rPr>
+      </w:pPr>
+      <w:r>
+        <w:rPr>
+          <w:rFonts w:ascii="Arial Nova Light" w:hAnsi="Arial Nova Light"/>
+        </w:rPr>
+        <w:t>Programma di massima per la prossima giornata di lavoro</w:t>
+      </w:r>
+    </w:p>
+    <w:p>
+      <w:pPr>
+        <w:pStyle w:val="Paragrafoelenco"/>
+        <w:numPr>
+          <w:ilvl w:val="0"/>
+          <w:numId w:val="25"/>
+        </w:numPr>
+      </w:pPr>
+      <w:r>
+        <w:t>Creazione backlog</w:t>
+      </w:r>
+    </w:p>
+    <w:p>
+      <w:pPr>
+        <w:pStyle w:val="Paragrafoelenco"/>
+        <w:numPr>
+          <w:ilvl w:val="0"/>
+          <w:numId w:val="25"/>
+        </w:numPr>
+      </w:pPr>
+      <w:r>
+        <w:t>Creazione Gant</w:t>
+      </w:r>
+    </w:p>
+    <w:p/>
     <w:sectPr>
       <w:headerReference w:type="default" r:id="rId8"/>
       <w:footerReference w:type="default" r:id="rId9"/>
@@ -698,14 +595,12 @@
       </w:sdtPr>
       <w:sdtEndPr/>
       <w:sdtContent>
-        <w:proofErr w:type="spellStart"/>
         <w:r>
           <w:rPr>
             <w:rFonts w:ascii="Arial" w:hAnsi="Arial" w:cs="Arial"/>
           </w:rPr>
           <w:t>fotomap</w:t>
         </w:r>
-        <w:proofErr w:type="spellEnd"/>
       </w:sdtContent>
     </w:sdt>
     <w:r>
@@ -856,115 +751,89 @@
 <file path=word/numbering.xml><?xml version="1.0" encoding="utf-8"?>
 <w:numbering xmlns:wpc="http://schemas.microsoft.com/office/word/2010/wordprocessingCanvas" xmlns:cx="http://schemas.microsoft.com/office/drawing/2014/chartex" xmlns:cx1="http://schemas.microsoft.com/office/drawing/2015/9/8/chartex" xmlns:cx2="http://schemas.microsoft.com/office/drawing/2015/10/21/chartex" xmlns:cx3="http://schemas.microsoft.com/office/drawing/2016/5/9/chartex" xmlns:cx4="http://schemas.microsoft.com/office/drawing/2016/5/10/chartex" xmlns:cx5="http://schemas.microsoft.com/office/drawing/2016/5/11/chartex" xmlns:cx6="http://schemas.microsoft.com/office/drawing/2016/5/12/chartex" xmlns:cx7="http://schemas.microsoft.com/office/drawing/2016/5/13/chartex" xmlns:cx8="http://schemas.microsoft.com/office/drawing/2016/5/14/chartex" xmlns:mc="http://schemas.openxmlformats.org/markup-compatibility/2006" xmlns:aink="http://schemas.microsoft.com/office/drawing/2016/ink" xmlns:am3d="http://schemas.microsoft.com/office/drawing/2017/model3d" xmlns:o="urn:schemas-microsoft-com:office:office" xmlns:r="http://schemas.openxmlformats.org/officeDocument/2006/relationships" xmlns:m="http://schemas.openxmlformats.org/officeDocument/2006/math" xmlns:v="urn:schemas-microsoft-com:vml" xmlns:wp14="http://schemas.microsoft.com/office/word/2010/wordprocessingDrawing" xmlns:wp="http://schemas.openxmlformats.org/drawingml/2006/wordprocessingDrawing" xmlns:w10="urn:schemas-microsoft-com:office:word" xmlns:w="http://schemas.openxmlformats.org/wordprocessingml/2006/main" xmlns:w14="http://schemas.microsoft.com/office/word/2010/wordml" xmlns:w15="http://schemas.microsoft.com/office/word/2012/wordml" xmlns:w16cid="http://schemas.microsoft.com/office/word/2016/wordml/cid" xmlns:w16se="http://schemas.microsoft.com/office/word/2015/wordml/symex" xmlns:wpg="http://schemas.microsoft.com/office/word/2010/wordprocessingGroup" xmlns:wpi="http://schemas.microsoft.com/office/word/2010/wordprocessingInk" xmlns:wne="http://schemas.microsoft.com/office/word/2006/wordml" xmlns:wps="http://schemas.microsoft.com/office/word/2010/wordprocessingShape" mc:Ignorable="w14 w15 w16se w16cid wp14">
   <w:abstractNum w:abstractNumId="0" w15:restartNumberingAfterBreak="0">
-    <w:nsid w:val="11F106DE"/>
+    <w:nsid w:val="0512272A"/>
     <w:multiLevelType w:val="hybridMultilevel"/>
-    <w:tmpl w:val="87484AEA"/>
-    <w:lvl w:ilvl="0" w:tplc="8962DD68">
-      <w:numFmt w:val="bullet"/>
-      <w:lvlText w:val="-"/>
+    <w:tmpl w:val="692C43E8"/>
+    <w:lvl w:ilvl="0" w:tplc="0810000F">
+      <w:start w:val="1"/>
+      <w:numFmt w:val="decimal"/>
+      <w:lvlText w:val="%1."/>
       <w:lvlJc w:val="left"/>
       <w:pPr>
         <w:ind w:left="720" w:hanging="360"/>
       </w:pPr>
-      <w:rPr>
-        <w:rFonts w:ascii="Arial" w:eastAsiaTheme="minorHAnsi" w:hAnsi="Arial" w:cs="Arial" w:hint="default"/>
-      </w:rPr>
-    </w:lvl>
-    <w:lvl w:ilvl="1" w:tplc="08100003" w:tentative="1">
-      <w:start w:val="1"/>
-      <w:numFmt w:val="bullet"/>
-      <w:lvlText w:val="o"/>
+    </w:lvl>
+    <w:lvl w:ilvl="1" w:tplc="08100019" w:tentative="1">
+      <w:start w:val="1"/>
+      <w:numFmt w:val="lowerLetter"/>
+      <w:lvlText w:val="%2."/>
       <w:lvlJc w:val="left"/>
       <w:pPr>
         <w:ind w:left="1440" w:hanging="360"/>
       </w:pPr>
-      <w:rPr>
-        <w:rFonts w:ascii="Courier New" w:hAnsi="Courier New" w:cs="Courier New" w:hint="default"/>
-      </w:rPr>
-    </w:lvl>
-    <w:lvl w:ilvl="2" w:tplc="08100005" w:tentative="1">
-      <w:start w:val="1"/>
-      <w:numFmt w:val="bullet"/>
-      <w:lvlText w:val=""/>
-      <w:lvlJc w:val="left"/>
-      <w:pPr>
-        <w:ind w:left="2160" w:hanging="360"/>
-      </w:pPr>
-      <w:rPr>
-        <w:rFonts w:ascii="Wingdings" w:hAnsi="Wingdings" w:hint="default"/>
-      </w:rPr>
-    </w:lvl>
-    <w:lvl w:ilvl="3" w:tplc="08100001" w:tentative="1">
-      <w:start w:val="1"/>
-      <w:numFmt w:val="bullet"/>
-      <w:lvlText w:val=""/>
+    </w:lvl>
+    <w:lvl w:ilvl="2" w:tplc="0810001B" w:tentative="1">
+      <w:start w:val="1"/>
+      <w:numFmt w:val="lowerRoman"/>
+      <w:lvlText w:val="%3."/>
+      <w:lvlJc w:val="right"/>
+      <w:pPr>
+        <w:ind w:left="2160" w:hanging="180"/>
+      </w:pPr>
+    </w:lvl>
+    <w:lvl w:ilvl="3" w:tplc="0810000F" w:tentative="1">
+      <w:start w:val="1"/>
+      <w:numFmt w:val="decimal"/>
+      <w:lvlText w:val="%4."/>
       <w:lvlJc w:val="left"/>
       <w:pPr>
         <w:ind w:left="2880" w:hanging="360"/>
       </w:pPr>
-      <w:rPr>
-        <w:rFonts w:ascii="Symbol" w:hAnsi="Symbol" w:hint="default"/>
-      </w:rPr>
-    </w:lvl>
-    <w:lvl w:ilvl="4" w:tplc="08100003" w:tentative="1">
-      <w:start w:val="1"/>
-      <w:numFmt w:val="bullet"/>
-      <w:lvlText w:val="o"/>
+    </w:lvl>
+    <w:lvl w:ilvl="4" w:tplc="08100019" w:tentative="1">
+      <w:start w:val="1"/>
+      <w:numFmt w:val="lowerLetter"/>
+      <w:lvlText w:val="%5."/>
       <w:lvlJc w:val="left"/>
       <w:pPr>
         <w:ind w:left="3600" w:hanging="360"/>
       </w:pPr>
-      <w:rPr>
-        <w:rFonts w:ascii="Courier New" w:hAnsi="Courier New" w:cs="Courier New" w:hint="default"/>
-      </w:rPr>
-    </w:lvl>
-    <w:lvl w:ilvl="5" w:tplc="08100005" w:tentative="1">
-      <w:start w:val="1"/>
-      <w:numFmt w:val="bullet"/>
-      <w:lvlText w:val=""/>
-      <w:lvlJc w:val="left"/>
-      <w:pPr>
-        <w:ind w:left="4320" w:hanging="360"/>
-      </w:pPr>
-      <w:rPr>
-        <w:rFonts w:ascii="Wingdings" w:hAnsi="Wingdings" w:hint="default"/>
-      </w:rPr>
-    </w:lvl>
-    <w:lvl w:ilvl="6" w:tplc="08100001" w:tentative="1">
-      <w:start w:val="1"/>
-      <w:numFmt w:val="bullet"/>
-      <w:lvlText w:val=""/>
+    </w:lvl>
+    <w:lvl w:ilvl="5" w:tplc="0810001B" w:tentative="1">
+      <w:start w:val="1"/>
+      <w:numFmt w:val="lowerRoman"/>
+      <w:lvlText w:val="%6."/>
+      <w:lvlJc w:val="right"/>
+      <w:pPr>
+        <w:ind w:left="4320" w:hanging="180"/>
+      </w:pPr>
+    </w:lvl>
+    <w:lvl w:ilvl="6" w:tplc="0810000F" w:tentative="1">
+      <w:start w:val="1"/>
+      <w:numFmt w:val="decimal"/>
+      <w:lvlText w:val="%7."/>
       <w:lvlJc w:val="left"/>
       <w:pPr>
         <w:ind w:left="5040" w:hanging="360"/>
       </w:pPr>
-      <w:rPr>
-        <w:rFonts w:ascii="Symbol" w:hAnsi="Symbol" w:hint="default"/>
-      </w:rPr>
-    </w:lvl>
-    <w:lvl w:ilvl="7" w:tplc="08100003" w:tentative="1">
-      <w:start w:val="1"/>
-      <w:numFmt w:val="bullet"/>
-      <w:lvlText w:val="o"/>
+    </w:lvl>
+    <w:lvl w:ilvl="7" w:tplc="08100019" w:tentative="1">
+      <w:start w:val="1"/>
+      <w:numFmt w:val="lowerLetter"/>
+      <w:lvlText w:val="%8."/>
       <w:lvlJc w:val="left"/>
       <w:pPr>
         <w:ind w:left="5760" w:hanging="360"/>
       </w:pPr>
-      <w:rPr>
-        <w:rFonts w:ascii="Courier New" w:hAnsi="Courier New" w:cs="Courier New" w:hint="default"/>
-      </w:rPr>
-    </w:lvl>
-    <w:lvl w:ilvl="8" w:tplc="08100005" w:tentative="1">
-      <w:start w:val="1"/>
-      <w:numFmt w:val="bullet"/>
-      <w:lvlText w:val=""/>
-      <w:lvlJc w:val="left"/>
-      <w:pPr>
-        <w:ind w:left="6480" w:hanging="360"/>
-      </w:pPr>
-      <w:rPr>
-        <w:rFonts w:ascii="Wingdings" w:hAnsi="Wingdings" w:hint="default"/>
-      </w:rPr>
+    </w:lvl>
+    <w:lvl w:ilvl="8" w:tplc="0810001B" w:tentative="1">
+      <w:start w:val="1"/>
+      <w:numFmt w:val="lowerRoman"/>
+      <w:lvlText w:val="%9."/>
+      <w:lvlJc w:val="right"/>
+      <w:pPr>
+        <w:ind w:left="6480" w:hanging="180"/>
+      </w:pPr>
     </w:lvl>
   </w:abstractNum>
   <w:abstractNum w:abstractNumId="1" w15:restartNumberingAfterBreak="0">
@@ -1080,6 +949,92 @@
     </w:lvl>
   </w:abstractNum>
   <w:abstractNum w:abstractNumId="2" w15:restartNumberingAfterBreak="0">
+    <w:nsid w:val="1CA94652"/>
+    <w:multiLevelType w:val="hybridMultilevel"/>
+    <w:tmpl w:val="692C43E8"/>
+    <w:lvl w:ilvl="0" w:tplc="0810000F">
+      <w:start w:val="1"/>
+      <w:numFmt w:val="decimal"/>
+      <w:lvlText w:val="%1."/>
+      <w:lvlJc w:val="left"/>
+      <w:pPr>
+        <w:ind w:left="720" w:hanging="360"/>
+      </w:pPr>
+    </w:lvl>
+    <w:lvl w:ilvl="1" w:tplc="08100019" w:tentative="1">
+      <w:start w:val="1"/>
+      <w:numFmt w:val="lowerLetter"/>
+      <w:lvlText w:val="%2."/>
+      <w:lvlJc w:val="left"/>
+      <w:pPr>
+        <w:ind w:left="1440" w:hanging="360"/>
+      </w:pPr>
+    </w:lvl>
+    <w:lvl w:ilvl="2" w:tplc="0810001B" w:tentative="1">
+      <w:start w:val="1"/>
+      <w:numFmt w:val="lowerRoman"/>
+      <w:lvlText w:val="%3."/>
+      <w:lvlJc w:val="right"/>
+      <w:pPr>
+        <w:ind w:left="2160" w:hanging="180"/>
+      </w:pPr>
+    </w:lvl>
+    <w:lvl w:ilvl="3" w:tplc="0810000F" w:tentative="1">
+      <w:start w:val="1"/>
+      <w:numFmt w:val="decimal"/>
+      <w:lvlText w:val="%4."/>
+      <w:lvlJc w:val="left"/>
+      <w:pPr>
+        <w:ind w:left="2880" w:hanging="360"/>
+      </w:pPr>
+    </w:lvl>
+    <w:lvl w:ilvl="4" w:tplc="08100019" w:tentative="1">
+      <w:start w:val="1"/>
+      <w:numFmt w:val="lowerLetter"/>
+      <w:lvlText w:val="%5."/>
+      <w:lvlJc w:val="left"/>
+      <w:pPr>
+        <w:ind w:left="3600" w:hanging="360"/>
+      </w:pPr>
+    </w:lvl>
+    <w:lvl w:ilvl="5" w:tplc="0810001B" w:tentative="1">
+      <w:start w:val="1"/>
+      <w:numFmt w:val="lowerRoman"/>
+      <w:lvlText w:val="%6."/>
+      <w:lvlJc w:val="right"/>
+      <w:pPr>
+        <w:ind w:left="4320" w:hanging="180"/>
+      </w:pPr>
+    </w:lvl>
+    <w:lvl w:ilvl="6" w:tplc="0810000F" w:tentative="1">
+      <w:start w:val="1"/>
+      <w:numFmt w:val="decimal"/>
+      <w:lvlText w:val="%7."/>
+      <w:lvlJc w:val="left"/>
+      <w:pPr>
+        <w:ind w:left="5040" w:hanging="360"/>
+      </w:pPr>
+    </w:lvl>
+    <w:lvl w:ilvl="7" w:tplc="08100019" w:tentative="1">
+      <w:start w:val="1"/>
+      <w:numFmt w:val="lowerLetter"/>
+      <w:lvlText w:val="%8."/>
+      <w:lvlJc w:val="left"/>
+      <w:pPr>
+        <w:ind w:left="5760" w:hanging="360"/>
+      </w:pPr>
+    </w:lvl>
+    <w:lvl w:ilvl="8" w:tplc="0810001B" w:tentative="1">
+      <w:start w:val="1"/>
+      <w:numFmt w:val="lowerRoman"/>
+      <w:lvlText w:val="%9."/>
+      <w:lvlJc w:val="right"/>
+      <w:pPr>
+        <w:ind w:left="6480" w:hanging="180"/>
+      </w:pPr>
+    </w:lvl>
+  </w:abstractNum>
+  <w:abstractNum w:abstractNumId="3" w15:restartNumberingAfterBreak="0">
     <w:nsid w:val="1DFB51AB"/>
     <w:multiLevelType w:val="hybridMultilevel"/>
     <w:tmpl w:val="BFACE39E"/>
@@ -1192,7 +1147,93 @@
       </w:rPr>
     </w:lvl>
   </w:abstractNum>
-  <w:abstractNum w:abstractNumId="3" w15:restartNumberingAfterBreak="0">
+  <w:abstractNum w:abstractNumId="4" w15:restartNumberingAfterBreak="0">
+    <w:nsid w:val="259218E0"/>
+    <w:multiLevelType w:val="hybridMultilevel"/>
+    <w:tmpl w:val="692C43E8"/>
+    <w:lvl w:ilvl="0" w:tplc="0810000F">
+      <w:start w:val="1"/>
+      <w:numFmt w:val="decimal"/>
+      <w:lvlText w:val="%1."/>
+      <w:lvlJc w:val="left"/>
+      <w:pPr>
+        <w:ind w:left="720" w:hanging="360"/>
+      </w:pPr>
+    </w:lvl>
+    <w:lvl w:ilvl="1" w:tplc="08100019" w:tentative="1">
+      <w:start w:val="1"/>
+      <w:numFmt w:val="lowerLetter"/>
+      <w:lvlText w:val="%2."/>
+      <w:lvlJc w:val="left"/>
+      <w:pPr>
+        <w:ind w:left="1440" w:hanging="360"/>
+      </w:pPr>
+    </w:lvl>
+    <w:lvl w:ilvl="2" w:tplc="0810001B" w:tentative="1">
+      <w:start w:val="1"/>
+      <w:numFmt w:val="lowerRoman"/>
+      <w:lvlText w:val="%3."/>
+      <w:lvlJc w:val="right"/>
+      <w:pPr>
+        <w:ind w:left="2160" w:hanging="180"/>
+      </w:pPr>
+    </w:lvl>
+    <w:lvl w:ilvl="3" w:tplc="0810000F" w:tentative="1">
+      <w:start w:val="1"/>
+      <w:numFmt w:val="decimal"/>
+      <w:lvlText w:val="%4."/>
+      <w:lvlJc w:val="left"/>
+      <w:pPr>
+        <w:ind w:left="2880" w:hanging="360"/>
+      </w:pPr>
+    </w:lvl>
+    <w:lvl w:ilvl="4" w:tplc="08100019" w:tentative="1">
+      <w:start w:val="1"/>
+      <w:numFmt w:val="lowerLetter"/>
+      <w:lvlText w:val="%5."/>
+      <w:lvlJc w:val="left"/>
+      <w:pPr>
+        <w:ind w:left="3600" w:hanging="360"/>
+      </w:pPr>
+    </w:lvl>
+    <w:lvl w:ilvl="5" w:tplc="0810001B" w:tentative="1">
+      <w:start w:val="1"/>
+      <w:numFmt w:val="lowerRoman"/>
+      <w:lvlText w:val="%6."/>
+      <w:lvlJc w:val="right"/>
+      <w:pPr>
+        <w:ind w:left="4320" w:hanging="180"/>
+      </w:pPr>
+    </w:lvl>
+    <w:lvl w:ilvl="6" w:tplc="0810000F" w:tentative="1">
+      <w:start w:val="1"/>
+      <w:numFmt w:val="decimal"/>
+      <w:lvlText w:val="%7."/>
+      <w:lvlJc w:val="left"/>
+      <w:pPr>
+        <w:ind w:left="5040" w:hanging="360"/>
+      </w:pPr>
+    </w:lvl>
+    <w:lvl w:ilvl="7" w:tplc="08100019" w:tentative="1">
+      <w:start w:val="1"/>
+      <w:numFmt w:val="lowerLetter"/>
+      <w:lvlText w:val="%8."/>
+      <w:lvlJc w:val="left"/>
+      <w:pPr>
+        <w:ind w:left="5760" w:hanging="360"/>
+      </w:pPr>
+    </w:lvl>
+    <w:lvl w:ilvl="8" w:tplc="0810001B" w:tentative="1">
+      <w:start w:val="1"/>
+      <w:numFmt w:val="lowerRoman"/>
+      <w:lvlText w:val="%9."/>
+      <w:lvlJc w:val="right"/>
+      <w:pPr>
+        <w:ind w:left="6480" w:hanging="180"/>
+      </w:pPr>
+    </w:lvl>
+  </w:abstractNum>
+  <w:abstractNum w:abstractNumId="5" w15:restartNumberingAfterBreak="0">
     <w:nsid w:val="36E11DF4"/>
     <w:multiLevelType w:val="hybridMultilevel"/>
     <w:tmpl w:val="1856E4BE"/>
@@ -1304,7 +1345,93 @@
       </w:rPr>
     </w:lvl>
   </w:abstractNum>
-  <w:abstractNum w:abstractNumId="4" w15:restartNumberingAfterBreak="0">
+  <w:abstractNum w:abstractNumId="6" w15:restartNumberingAfterBreak="0">
+    <w:nsid w:val="37BE2395"/>
+    <w:multiLevelType w:val="hybridMultilevel"/>
+    <w:tmpl w:val="692C43E8"/>
+    <w:lvl w:ilvl="0" w:tplc="0810000F">
+      <w:start w:val="1"/>
+      <w:numFmt w:val="decimal"/>
+      <w:lvlText w:val="%1."/>
+      <w:lvlJc w:val="left"/>
+      <w:pPr>
+        <w:ind w:left="720" w:hanging="360"/>
+      </w:pPr>
+    </w:lvl>
+    <w:lvl w:ilvl="1" w:tplc="08100019" w:tentative="1">
+      <w:start w:val="1"/>
+      <w:numFmt w:val="lowerLetter"/>
+      <w:lvlText w:val="%2."/>
+      <w:lvlJc w:val="left"/>
+      <w:pPr>
+        <w:ind w:left="1440" w:hanging="360"/>
+      </w:pPr>
+    </w:lvl>
+    <w:lvl w:ilvl="2" w:tplc="0810001B" w:tentative="1">
+      <w:start w:val="1"/>
+      <w:numFmt w:val="lowerRoman"/>
+      <w:lvlText w:val="%3."/>
+      <w:lvlJc w:val="right"/>
+      <w:pPr>
+        <w:ind w:left="2160" w:hanging="180"/>
+      </w:pPr>
+    </w:lvl>
+    <w:lvl w:ilvl="3" w:tplc="0810000F" w:tentative="1">
+      <w:start w:val="1"/>
+      <w:numFmt w:val="decimal"/>
+      <w:lvlText w:val="%4."/>
+      <w:lvlJc w:val="left"/>
+      <w:pPr>
+        <w:ind w:left="2880" w:hanging="360"/>
+      </w:pPr>
+    </w:lvl>
+    <w:lvl w:ilvl="4" w:tplc="08100019" w:tentative="1">
+      <w:start w:val="1"/>
+      <w:numFmt w:val="lowerLetter"/>
+      <w:lvlText w:val="%5."/>
+      <w:lvlJc w:val="left"/>
+      <w:pPr>
+        <w:ind w:left="3600" w:hanging="360"/>
+      </w:pPr>
+    </w:lvl>
+    <w:lvl w:ilvl="5" w:tplc="0810001B" w:tentative="1">
+      <w:start w:val="1"/>
+      <w:numFmt w:val="lowerRoman"/>
+      <w:lvlText w:val="%6."/>
+      <w:lvlJc w:val="right"/>
+      <w:pPr>
+        <w:ind w:left="4320" w:hanging="180"/>
+      </w:pPr>
+    </w:lvl>
+    <w:lvl w:ilvl="6" w:tplc="0810000F" w:tentative="1">
+      <w:start w:val="1"/>
+      <w:numFmt w:val="decimal"/>
+      <w:lvlText w:val="%7."/>
+      <w:lvlJc w:val="left"/>
+      <w:pPr>
+        <w:ind w:left="5040" w:hanging="360"/>
+      </w:pPr>
+    </w:lvl>
+    <w:lvl w:ilvl="7" w:tplc="08100019" w:tentative="1">
+      <w:start w:val="1"/>
+      <w:numFmt w:val="lowerLetter"/>
+      <w:lvlText w:val="%8."/>
+      <w:lvlJc w:val="left"/>
+      <w:pPr>
+        <w:ind w:left="5760" w:hanging="360"/>
+      </w:pPr>
+    </w:lvl>
+    <w:lvl w:ilvl="8" w:tplc="0810001B" w:tentative="1">
+      <w:start w:val="1"/>
+      <w:numFmt w:val="lowerRoman"/>
+      <w:lvlText w:val="%9."/>
+      <w:lvlJc w:val="right"/>
+      <w:pPr>
+        <w:ind w:left="6480" w:hanging="180"/>
+      </w:pPr>
+    </w:lvl>
+  </w:abstractNum>
+  <w:abstractNum w:abstractNumId="7" w15:restartNumberingAfterBreak="0">
     <w:nsid w:val="3AFA4BF8"/>
     <w:multiLevelType w:val="hybridMultilevel"/>
     <w:tmpl w:val="EF1C99B4"/>
@@ -1416,7 +1543,7 @@
       </w:rPr>
     </w:lvl>
   </w:abstractNum>
-  <w:abstractNum w:abstractNumId="5" w15:restartNumberingAfterBreak="0">
+  <w:abstractNum w:abstractNumId="8" w15:restartNumberingAfterBreak="0">
     <w:nsid w:val="3D4C551D"/>
     <w:multiLevelType w:val="hybridMultilevel"/>
     <w:tmpl w:val="1D629A34"/>
@@ -1529,7 +1656,7 @@
       </w:rPr>
     </w:lvl>
   </w:abstractNum>
-  <w:abstractNum w:abstractNumId="6" w15:restartNumberingAfterBreak="0">
+  <w:abstractNum w:abstractNumId="9" w15:restartNumberingAfterBreak="0">
     <w:nsid w:val="3EBE4D1A"/>
     <w:multiLevelType w:val="hybridMultilevel"/>
     <w:tmpl w:val="C2E8BF98"/>
@@ -1641,7 +1768,7 @@
       </w:rPr>
     </w:lvl>
   </w:abstractNum>
-  <w:abstractNum w:abstractNumId="7" w15:restartNumberingAfterBreak="0">
+  <w:abstractNum w:abstractNumId="10" w15:restartNumberingAfterBreak="0">
     <w:nsid w:val="3F671B2A"/>
     <w:multiLevelType w:val="hybridMultilevel"/>
     <w:tmpl w:val="837CCA7E"/>
@@ -1754,7 +1881,7 @@
       </w:rPr>
     </w:lvl>
   </w:abstractNum>
-  <w:abstractNum w:abstractNumId="8" w15:restartNumberingAfterBreak="0">
+  <w:abstractNum w:abstractNumId="11" w15:restartNumberingAfterBreak="0">
     <w:nsid w:val="432D4A14"/>
     <w:multiLevelType w:val="hybridMultilevel"/>
     <w:tmpl w:val="3850D6E2"/>
@@ -1866,7 +1993,7 @@
       </w:rPr>
     </w:lvl>
   </w:abstractNum>
-  <w:abstractNum w:abstractNumId="9" w15:restartNumberingAfterBreak="0">
+  <w:abstractNum w:abstractNumId="12" w15:restartNumberingAfterBreak="0">
     <w:nsid w:val="442C21C6"/>
     <w:multiLevelType w:val="hybridMultilevel"/>
     <w:tmpl w:val="D64E2F34"/>
@@ -1979,7 +2106,7 @@
       </w:rPr>
     </w:lvl>
   </w:abstractNum>
-  <w:abstractNum w:abstractNumId="10" w15:restartNumberingAfterBreak="0">
+  <w:abstractNum w:abstractNumId="13" w15:restartNumberingAfterBreak="0">
     <w:nsid w:val="44F65ACA"/>
     <w:multiLevelType w:val="hybridMultilevel"/>
     <w:tmpl w:val="A3C8D654"/>
@@ -2092,7 +2219,7 @@
       </w:rPr>
     </w:lvl>
   </w:abstractNum>
-  <w:abstractNum w:abstractNumId="11" w15:restartNumberingAfterBreak="0">
+  <w:abstractNum w:abstractNumId="14" w15:restartNumberingAfterBreak="0">
     <w:nsid w:val="45714A95"/>
     <w:multiLevelType w:val="hybridMultilevel"/>
     <w:tmpl w:val="05F4A790"/>
@@ -2204,7 +2331,7 @@
       </w:rPr>
     </w:lvl>
   </w:abstractNum>
-  <w:abstractNum w:abstractNumId="12" w15:restartNumberingAfterBreak="0">
+  <w:abstractNum w:abstractNumId="15" w15:restartNumberingAfterBreak="0">
     <w:nsid w:val="47473CE2"/>
     <w:multiLevelType w:val="hybridMultilevel"/>
     <w:tmpl w:val="ECF27DAE"/>
@@ -2316,7 +2443,7 @@
       </w:rPr>
     </w:lvl>
   </w:abstractNum>
-  <w:abstractNum w:abstractNumId="13" w15:restartNumberingAfterBreak="0">
+  <w:abstractNum w:abstractNumId="16" w15:restartNumberingAfterBreak="0">
     <w:nsid w:val="4D8115E5"/>
     <w:multiLevelType w:val="hybridMultilevel"/>
     <w:tmpl w:val="3DC066B4"/>
@@ -2429,7 +2556,7 @@
       </w:rPr>
     </w:lvl>
   </w:abstractNum>
-  <w:abstractNum w:abstractNumId="14" w15:restartNumberingAfterBreak="0">
+  <w:abstractNum w:abstractNumId="17" w15:restartNumberingAfterBreak="0">
     <w:nsid w:val="5A3606D5"/>
     <w:multiLevelType w:val="hybridMultilevel"/>
     <w:tmpl w:val="91805626"/>
@@ -2542,7 +2669,7 @@
       </w:rPr>
     </w:lvl>
   </w:abstractNum>
-  <w:abstractNum w:abstractNumId="15" w15:restartNumberingAfterBreak="0">
+  <w:abstractNum w:abstractNumId="18" w15:restartNumberingAfterBreak="0">
     <w:nsid w:val="61C87B25"/>
     <w:multiLevelType w:val="hybridMultilevel"/>
     <w:tmpl w:val="6FA21976"/>
@@ -2655,7 +2782,7 @@
       </w:rPr>
     </w:lvl>
   </w:abstractNum>
-  <w:abstractNum w:abstractNumId="16" w15:restartNumberingAfterBreak="0">
+  <w:abstractNum w:abstractNumId="19" w15:restartNumberingAfterBreak="0">
     <w:nsid w:val="621D43F7"/>
     <w:multiLevelType w:val="hybridMultilevel"/>
     <w:tmpl w:val="E1BA4850"/>
@@ -2768,7 +2895,7 @@
       </w:rPr>
     </w:lvl>
   </w:abstractNum>
-  <w:abstractNum w:abstractNumId="17" w15:restartNumberingAfterBreak="0">
+  <w:abstractNum w:abstractNumId="20" w15:restartNumberingAfterBreak="0">
     <w:nsid w:val="657763C8"/>
     <w:multiLevelType w:val="hybridMultilevel"/>
     <w:tmpl w:val="94F87C5A"/>
@@ -2881,7 +3008,7 @@
       </w:rPr>
     </w:lvl>
   </w:abstractNum>
-  <w:abstractNum w:abstractNumId="18" w15:restartNumberingAfterBreak="0">
+  <w:abstractNum w:abstractNumId="21" w15:restartNumberingAfterBreak="0">
     <w:nsid w:val="6AFC21B1"/>
     <w:multiLevelType w:val="hybridMultilevel"/>
     <w:tmpl w:val="ABCC59D8"/>
@@ -2993,7 +3120,7 @@
       </w:rPr>
     </w:lvl>
   </w:abstractNum>
-  <w:abstractNum w:abstractNumId="19" w15:restartNumberingAfterBreak="0">
+  <w:abstractNum w:abstractNumId="22" w15:restartNumberingAfterBreak="0">
     <w:nsid w:val="74DB59D8"/>
     <w:multiLevelType w:val="hybridMultilevel"/>
     <w:tmpl w:val="E334E25C"/>
@@ -3106,7 +3233,93 @@
       </w:rPr>
     </w:lvl>
   </w:abstractNum>
-  <w:abstractNum w:abstractNumId="20" w15:restartNumberingAfterBreak="0">
+  <w:abstractNum w:abstractNumId="23" w15:restartNumberingAfterBreak="0">
+    <w:nsid w:val="78C2094A"/>
+    <w:multiLevelType w:val="hybridMultilevel"/>
+    <w:tmpl w:val="692C43E8"/>
+    <w:lvl w:ilvl="0" w:tplc="0810000F">
+      <w:start w:val="1"/>
+      <w:numFmt w:val="decimal"/>
+      <w:lvlText w:val="%1."/>
+      <w:lvlJc w:val="left"/>
+      <w:pPr>
+        <w:ind w:left="720" w:hanging="360"/>
+      </w:pPr>
+    </w:lvl>
+    <w:lvl w:ilvl="1" w:tplc="08100019" w:tentative="1">
+      <w:start w:val="1"/>
+      <w:numFmt w:val="lowerLetter"/>
+      <w:lvlText w:val="%2."/>
+      <w:lvlJc w:val="left"/>
+      <w:pPr>
+        <w:ind w:left="1440" w:hanging="360"/>
+      </w:pPr>
+    </w:lvl>
+    <w:lvl w:ilvl="2" w:tplc="0810001B" w:tentative="1">
+      <w:start w:val="1"/>
+      <w:numFmt w:val="lowerRoman"/>
+      <w:lvlText w:val="%3."/>
+      <w:lvlJc w:val="right"/>
+      <w:pPr>
+        <w:ind w:left="2160" w:hanging="180"/>
+      </w:pPr>
+    </w:lvl>
+    <w:lvl w:ilvl="3" w:tplc="0810000F" w:tentative="1">
+      <w:start w:val="1"/>
+      <w:numFmt w:val="decimal"/>
+      <w:lvlText w:val="%4."/>
+      <w:lvlJc w:val="left"/>
+      <w:pPr>
+        <w:ind w:left="2880" w:hanging="360"/>
+      </w:pPr>
+    </w:lvl>
+    <w:lvl w:ilvl="4" w:tplc="08100019" w:tentative="1">
+      <w:start w:val="1"/>
+      <w:numFmt w:val="lowerLetter"/>
+      <w:lvlText w:val="%5."/>
+      <w:lvlJc w:val="left"/>
+      <w:pPr>
+        <w:ind w:left="3600" w:hanging="360"/>
+      </w:pPr>
+    </w:lvl>
+    <w:lvl w:ilvl="5" w:tplc="0810001B" w:tentative="1">
+      <w:start w:val="1"/>
+      <w:numFmt w:val="lowerRoman"/>
+      <w:lvlText w:val="%6."/>
+      <w:lvlJc w:val="right"/>
+      <w:pPr>
+        <w:ind w:left="4320" w:hanging="180"/>
+      </w:pPr>
+    </w:lvl>
+    <w:lvl w:ilvl="6" w:tplc="0810000F" w:tentative="1">
+      <w:start w:val="1"/>
+      <w:numFmt w:val="decimal"/>
+      <w:lvlText w:val="%7."/>
+      <w:lvlJc w:val="left"/>
+      <w:pPr>
+        <w:ind w:left="5040" w:hanging="360"/>
+      </w:pPr>
+    </w:lvl>
+    <w:lvl w:ilvl="7" w:tplc="08100019" w:tentative="1">
+      <w:start w:val="1"/>
+      <w:numFmt w:val="lowerLetter"/>
+      <w:lvlText w:val="%8."/>
+      <w:lvlJc w:val="left"/>
+      <w:pPr>
+        <w:ind w:left="5760" w:hanging="360"/>
+      </w:pPr>
+    </w:lvl>
+    <w:lvl w:ilvl="8" w:tplc="0810001B" w:tentative="1">
+      <w:start w:val="1"/>
+      <w:numFmt w:val="lowerRoman"/>
+      <w:lvlText w:val="%9."/>
+      <w:lvlJc w:val="right"/>
+      <w:pPr>
+        <w:ind w:left="6480" w:hanging="180"/>
+      </w:pPr>
+    </w:lvl>
+  </w:abstractNum>
+  <w:abstractNum w:abstractNumId="24" w15:restartNumberingAfterBreak="0">
     <w:nsid w:val="7DC25969"/>
     <w:multiLevelType w:val="hybridMultilevel"/>
     <w:tmpl w:val="49A4B118"/>
@@ -3196,67 +3409,79 @@
     </w:lvl>
   </w:abstractNum>
   <w:num w:numId="1">
-    <w:abstractNumId w:val="15"/>
+    <w:abstractNumId w:val="18"/>
   </w:num>
   <w:num w:numId="2">
-    <w:abstractNumId w:val="13"/>
+    <w:abstractNumId w:val="16"/>
   </w:num>
   <w:num w:numId="3">
-    <w:abstractNumId w:val="16"/>
+    <w:abstractNumId w:val="19"/>
   </w:num>
   <w:num w:numId="4">
-    <w:abstractNumId w:val="5"/>
+    <w:abstractNumId w:val="8"/>
   </w:num>
   <w:num w:numId="5">
-    <w:abstractNumId w:val="19"/>
+    <w:abstractNumId w:val="22"/>
   </w:num>
   <w:num w:numId="6">
-    <w:abstractNumId w:val="2"/>
+    <w:abstractNumId w:val="3"/>
   </w:num>
   <w:num w:numId="7">
-    <w:abstractNumId w:val="17"/>
+    <w:abstractNumId w:val="20"/>
   </w:num>
   <w:num w:numId="8">
+    <w:abstractNumId w:val="12"/>
+  </w:num>
+  <w:num w:numId="9">
     <w:abstractNumId w:val="9"/>
   </w:num>
-  <w:num w:numId="9">
-    <w:abstractNumId w:val="6"/>
-  </w:num>
   <w:num w:numId="10">
-    <w:abstractNumId w:val="8"/>
+    <w:abstractNumId w:val="11"/>
   </w:num>
   <w:num w:numId="11">
-    <w:abstractNumId w:val="14"/>
+    <w:abstractNumId w:val="17"/>
   </w:num>
   <w:num w:numId="12">
     <w:abstractNumId w:val="1"/>
   </w:num>
   <w:num w:numId="13">
+    <w:abstractNumId w:val="7"/>
+  </w:num>
+  <w:num w:numId="14">
+    <w:abstractNumId w:val="14"/>
+  </w:num>
+  <w:num w:numId="15">
+    <w:abstractNumId w:val="10"/>
+  </w:num>
+  <w:num w:numId="16">
+    <w:abstractNumId w:val="15"/>
+  </w:num>
+  <w:num w:numId="17">
+    <w:abstractNumId w:val="24"/>
+  </w:num>
+  <w:num w:numId="18">
+    <w:abstractNumId w:val="13"/>
+  </w:num>
+  <w:num w:numId="19">
+    <w:abstractNumId w:val="21"/>
+  </w:num>
+  <w:num w:numId="20">
+    <w:abstractNumId w:val="5"/>
+  </w:num>
+  <w:num w:numId="21">
+    <w:abstractNumId w:val="6"/>
+  </w:num>
+  <w:num w:numId="22">
+    <w:abstractNumId w:val="2"/>
+  </w:num>
+  <w:num w:numId="23">
+    <w:abstractNumId w:val="0"/>
+  </w:num>
+  <w:num w:numId="24">
     <w:abstractNumId w:val="4"/>
   </w:num>
-  <w:num w:numId="14">
-    <w:abstractNumId w:val="11"/>
-  </w:num>
-  <w:num w:numId="15">
-    <w:abstractNumId w:val="7"/>
-  </w:num>
-  <w:num w:numId="16">
-    <w:abstractNumId w:val="12"/>
-  </w:num>
-  <w:num w:numId="17">
-    <w:abstractNumId w:val="20"/>
-  </w:num>
-  <w:num w:numId="18">
-    <w:abstractNumId w:val="10"/>
-  </w:num>
-  <w:num w:numId="19">
-    <w:abstractNumId w:val="18"/>
-  </w:num>
-  <w:num w:numId="20">
-    <w:abstractNumId w:val="3"/>
-  </w:num>
-  <w:num w:numId="21">
-    <w:abstractNumId w:val="0"/>
+  <w:num w:numId="25">
+    <w:abstractNumId w:val="23"/>
   </w:num>
 </w:numbering>
 </file>
@@ -3660,6 +3885,27 @@
     <w:qFormat/>
     <w:rsid w:val="00632B06"/>
   </w:style>
+  <w:style w:type="paragraph" w:styleId="Titolo1">
+    <w:name w:val="heading 1"/>
+    <w:basedOn w:val="Normale"/>
+    <w:next w:val="Normale"/>
+    <w:link w:val="Titolo1Carattere"/>
+    <w:uiPriority w:val="9"/>
+    <w:qFormat/>
+    <w:rsid w:val="00F703C7"/>
+    <w:pPr>
+      <w:keepNext/>
+      <w:keepLines/>
+      <w:spacing w:before="240" w:after="0"/>
+      <w:outlineLvl w:val="0"/>
+    </w:pPr>
+    <w:rPr>
+      <w:rFonts w:asciiTheme="majorHAnsi" w:eastAsiaTheme="majorEastAsia" w:hAnsiTheme="majorHAnsi" w:cstheme="majorBidi"/>
+      <w:color w:val="365F91" w:themeColor="accent1" w:themeShade="BF"/>
+      <w:sz w:val="32"/>
+      <w:szCs w:val="32"/>
+    </w:rPr>
+  </w:style>
   <w:style w:type="character" w:default="1" w:styleId="Carpredefinitoparagrafo">
     <w:name w:val="Default Paragraph Font"/>
     <w:uiPriority w:val="1"/>
@@ -4102,6 +4348,19 @@
       <w:lang w:eastAsia="it-CH"/>
     </w:rPr>
   </w:style>
+  <w:style w:type="character" w:customStyle="1" w:styleId="Titolo1Carattere">
+    <w:name w:val="Titolo 1 Carattere"/>
+    <w:basedOn w:val="Carpredefinitoparagrafo"/>
+    <w:link w:val="Titolo1"/>
+    <w:uiPriority w:val="9"/>
+    <w:rsid w:val="00F703C7"/>
+    <w:rPr>
+      <w:rFonts w:asciiTheme="majorHAnsi" w:eastAsiaTheme="majorEastAsia" w:hAnsiTheme="majorHAnsi" w:cstheme="majorBidi"/>
+      <w:color w:val="365F91" w:themeColor="accent1" w:themeShade="BF"/>
+      <w:sz w:val="32"/>
+      <w:szCs w:val="32"/>
+    </w:rPr>
+  </w:style>
 </w:styles>
 </file>
 
@@ -4143,13 +4402,6 @@
 
 <file path=word/glossary/fontTable.xml><?xml version="1.0" encoding="utf-8"?>
 <w:fonts xmlns:mc="http://schemas.openxmlformats.org/markup-compatibility/2006" xmlns:r="http://schemas.openxmlformats.org/officeDocument/2006/relationships" xmlns:w="http://schemas.openxmlformats.org/wordprocessingml/2006/main" xmlns:w14="http://schemas.microsoft.com/office/word/2010/wordml" xmlns:w15="http://schemas.microsoft.com/office/word/2012/wordml" xmlns:w16cid="http://schemas.microsoft.com/office/word/2016/wordml/cid" xmlns:w16se="http://schemas.microsoft.com/office/word/2015/wordml/symex" mc:Ignorable="w14 w15 w16se w16cid">
-  <w:font w:name="Arial">
-    <w:panose1 w:val="020B0604020202020204"/>
-    <w:charset w:val="00"/>
-    <w:family w:val="swiss"/>
-    <w:pitch w:val="variable"/>
-    <w:sig w:usb0="E0002EFF" w:usb1="C000785B" w:usb2="00000009" w:usb3="00000000" w:csb0="000001FF" w:csb1="00000000"/>
-  </w:font>
   <w:font w:name="Calibri">
     <w:panose1 w:val="020F0502020204030204"/>
     <w:charset w:val="00"/>
@@ -4157,19 +4409,19 @@
     <w:pitch w:val="variable"/>
     <w:sig w:usb0="E4002EFF" w:usb1="C000247B" w:usb2="00000009" w:usb3="00000000" w:csb0="000001FF" w:csb1="00000000"/>
   </w:font>
+  <w:font w:name="Times New Roman">
+    <w:panose1 w:val="02020603050405020304"/>
+    <w:charset w:val="00"/>
+    <w:family w:val="roman"/>
+    <w:pitch w:val="variable"/>
+    <w:sig w:usb0="E0002EFF" w:usb1="C000785B" w:usb2="00000009" w:usb3="00000000" w:csb0="000001FF" w:csb1="00000000"/>
+  </w:font>
   <w:font w:name="Courier New">
     <w:panose1 w:val="02070309020205020404"/>
     <w:charset w:val="00"/>
     <w:family w:val="modern"/>
     <w:pitch w:val="fixed"/>
     <w:sig w:usb0="E0002EFF" w:usb1="C0007843" w:usb2="00000009" w:usb3="00000000" w:csb0="000001FF" w:csb1="00000000"/>
-  </w:font>
-  <w:font w:name="Times New Roman">
-    <w:panose1 w:val="02020603050405020304"/>
-    <w:charset w:val="00"/>
-    <w:family w:val="roman"/>
-    <w:pitch w:val="variable"/>
-    <w:sig w:usb0="E0002EFF" w:usb1="C000785B" w:usb2="00000009" w:usb3="00000000" w:csb0="000001FF" w:csb1="00000000"/>
   </w:font>
   <w:font w:name="Wingdings">
     <w:panose1 w:val="05000000000000000000"/>
@@ -4185,6 +4437,13 @@
     <w:pitch w:val="variable"/>
     <w:sig w:usb0="00000000" w:usb1="10000000" w:usb2="00000000" w:usb3="00000000" w:csb0="80000000" w:csb1="00000000"/>
   </w:font>
+  <w:font w:name="Cambria">
+    <w:panose1 w:val="02040503050406030204"/>
+    <w:charset w:val="00"/>
+    <w:family w:val="roman"/>
+    <w:pitch w:val="variable"/>
+    <w:sig w:usb0="E00006FF" w:usb1="420024FF" w:usb2="02000000" w:usb3="00000000" w:csb0="0000019F" w:csb1="00000000"/>
+  </w:font>
   <w:font w:name="Tahoma">
     <w:panose1 w:val="020B0604030504040204"/>
     <w:charset w:val="00"/>
@@ -4192,12 +4451,19 @@
     <w:pitch w:val="variable"/>
     <w:sig w:usb0="E1002EFF" w:usb1="C000605B" w:usb2="00000029" w:usb3="00000000" w:csb0="000101FF" w:csb1="00000000"/>
   </w:font>
-  <w:font w:name="Cambria">
-    <w:panose1 w:val="02040503050406030204"/>
+  <w:font w:name="Arial Nova Light">
+    <w:altName w:val="Arial Nova Light"/>
     <w:charset w:val="00"/>
-    <w:family w:val="roman"/>
+    <w:family w:val="swiss"/>
     <w:pitch w:val="variable"/>
-    <w:sig w:usb0="E00006FF" w:usb1="420024FF" w:usb2="02000000" w:usb3="00000000" w:csb0="0000019F" w:csb1="00000000"/>
+    <w:sig w:usb0="0000028F" w:usb1="00000002" w:usb2="00000000" w:usb3="00000000" w:csb0="0000019F" w:csb1="00000000"/>
+  </w:font>
+  <w:font w:name="Arial">
+    <w:panose1 w:val="020B0604020202020204"/>
+    <w:charset w:val="00"/>
+    <w:family w:val="swiss"/>
+    <w:pitch w:val="variable"/>
+    <w:sig w:usb0="E0002EFF" w:usb1="C000785B" w:usb2="00000009" w:usb3="00000000" w:csb0="000001FF" w:csb1="00000000"/>
   </w:font>
   <w:font w:name="Calibri Light">
     <w:panose1 w:val="020F0302020204030204"/>
@@ -4231,7 +4497,6 @@
     <w:rsid w:val="00081066"/>
     <w:rsid w:val="0009103E"/>
     <w:rsid w:val="00092592"/>
-    <w:rsid w:val="00096FA9"/>
     <w:rsid w:val="000B454E"/>
     <w:rsid w:val="000B47BC"/>
     <w:rsid w:val="000E0CC5"/>
@@ -4248,6 +4513,7 @@
     <w:rsid w:val="00283BFA"/>
     <w:rsid w:val="002A3EDE"/>
     <w:rsid w:val="002E249D"/>
+    <w:rsid w:val="00304152"/>
     <w:rsid w:val="00304ECD"/>
     <w:rsid w:val="003158F0"/>
     <w:rsid w:val="00331C62"/>
@@ -4318,6 +4584,7 @@
     <w:rsid w:val="00AF0AA0"/>
     <w:rsid w:val="00B36B9F"/>
     <w:rsid w:val="00B5079C"/>
+    <w:rsid w:val="00B86C32"/>
     <w:rsid w:val="00BD119E"/>
     <w:rsid w:val="00C22A10"/>
     <w:rsid w:val="00C57AC2"/>
@@ -5142,7 +5409,7 @@
 </file>
 
 <file path=customXml/itemProps1.xml><?xml version="1.0" encoding="utf-8"?>
-<ds:datastoreItem xmlns:ds="http://schemas.openxmlformats.org/officeDocument/2006/customXml" ds:itemID="{0F9B85CD-1FBB-41EF-8FA5-B6752FABE121}">
+<ds:datastoreItem xmlns:ds="http://schemas.openxmlformats.org/officeDocument/2006/customXml" ds:itemID="{597E8E00-EDCD-4BC7-AC09-DCFFA7992AE7}">
   <ds:schemaRefs>
     <ds:schemaRef ds:uri="http://schemas.openxmlformats.org/officeDocument/2006/bibliography"/>
   </ds:schemaRefs>

</xml_diff>